<commit_message>
add code till regex
</commit_message>
<xml_diff>
--- a/homework1_adi.docx
+++ b/homework1_adi.docx
@@ -291,21 +291,7 @@
           <w:sz w:val="28"/>
           <w:szCs w:val="28"/>
         </w:rPr>
-        <w:t>O</w:t>
-      </w:r>
-      <w:r>
-        <w:rPr>
-          <w:sz w:val="28"/>
-          <w:szCs w:val="28"/>
-        </w:rPr>
-        <w:t xml:space="preserve">bject can contain methods or </w:t>
-      </w:r>
-      <w:r>
-        <w:rPr>
-          <w:sz w:val="28"/>
-          <w:szCs w:val="28"/>
-        </w:rPr>
-        <w:t>values.</w:t>
+        <w:t>Object can contain methods or some values.</w:t>
       </w:r>
     </w:p>
     <w:p>
@@ -721,8 +707,106 @@
           <w:szCs w:val="28"/>
         </w:rPr>
       </w:pPr>
+      <w:r>
+        <w:rPr>
+          <w:sz w:val="28"/>
+          <w:szCs w:val="28"/>
+        </w:rPr>
+        <w:t>Array is a kind of variable which can store more than one value.</w:t>
+      </w:r>
+    </w:p>
+    <w:p>
+      <w:pPr>
+        <w:pStyle w:val="ListParagraph"/>
+        <w:numPr>
+          <w:ilvl w:val="0"/>
+          <w:numId w:val="7"/>
+        </w:numPr>
+        <w:rPr>
+          <w:sz w:val="28"/>
+          <w:szCs w:val="28"/>
+        </w:rPr>
+      </w:pPr>
+      <w:r>
+        <w:rPr>
+          <w:sz w:val="28"/>
+          <w:szCs w:val="28"/>
+        </w:rPr>
+        <w:t>Array is a set of variables with same data type.</w:t>
+      </w:r>
+    </w:p>
+    <w:p>
+      <w:pPr>
+        <w:pStyle w:val="ListParagraph"/>
+        <w:numPr>
+          <w:ilvl w:val="0"/>
+          <w:numId w:val="7"/>
+        </w:numPr>
+        <w:rPr>
+          <w:sz w:val="28"/>
+          <w:szCs w:val="28"/>
+        </w:rPr>
+      </w:pPr>
+      <w:r>
+        <w:rPr>
+          <w:sz w:val="28"/>
+          <w:szCs w:val="28"/>
+        </w:rPr>
+        <w:t>Array element can be referred by it’s index number.</w:t>
+      </w:r>
+    </w:p>
+    <w:p>
+      <w:pPr>
+        <w:rPr>
+          <w:sz w:val="28"/>
+          <w:szCs w:val="28"/>
+        </w:rPr>
+      </w:pPr>
+      <w:r>
+        <w:rPr>
+          <w:sz w:val="28"/>
+          <w:szCs w:val="28"/>
+        </w:rPr>
+        <w:t>Programming Question:</w:t>
+      </w:r>
+    </w:p>
+    <w:p>
+      <w:pPr>
+        <w:rPr>
+          <w:sz w:val="28"/>
+          <w:szCs w:val="28"/>
+        </w:rPr>
+      </w:pPr>
+    </w:p>
+    <w:p>
+      <w:pPr>
+        <w:pStyle w:val="ListParagraph"/>
+        <w:numPr>
+          <w:ilvl w:val="0"/>
+          <w:numId w:val="1"/>
+        </w:numPr>
+        <w:rPr>
+          <w:sz w:val="28"/>
+          <w:szCs w:val="28"/>
+        </w:rPr>
+      </w:pPr>
+      <w:r>
+        <w:rPr>
+          <w:sz w:val="28"/>
+          <w:szCs w:val="28"/>
+        </w:rPr>
+        <w:t>Inheritance:</w:t>
+      </w:r>
       <w:bookmarkStart w:id="0" w:name="_GoBack"/>
       <w:bookmarkEnd w:id="0"/>
+    </w:p>
+    <w:p>
+      <w:pPr>
+        <w:rPr>
+          <w:sz w:val="28"/>
+          <w:szCs w:val="28"/>
+        </w:rPr>
+      </w:pPr>
     </w:p>
     <w:p>
       <w:pPr>
@@ -926,7 +1010,7 @@
   <w:abstractNum w:abstractNumId="1" w15:restartNumberingAfterBreak="0">
     <w:nsid w:val="15841D90"/>
     <w:multiLevelType w:val="hybridMultilevel"/>
-    <w:tmpl w:val="46B0244E"/>
+    <w:tmpl w:val="51C42356"/>
     <w:lvl w:ilvl="0" w:tplc="04090001">
       <w:start w:val="1"/>
       <w:numFmt w:val="bullet"/>

</xml_diff>